<commit_message>
Added documentation user story in sprint 5.
</commit_message>
<xml_diff>
--- a/docs/SprintPlanning.docx
+++ b/docs/SprintPlanning.docx
@@ -218,74 +218,65 @@
         <w:pStyle w:val="NoteLevel1"/>
         <w:jc w:val="center"/>
       </w:pPr>
-      <w:proofErr w:type="spellStart"/>
       <w:r>
-        <w:t>Shaunak</w:t>
+        <w:t>Shaunak Khedkar</w:t>
       </w:r>
-      <w:proofErr w:type="spellEnd"/>
+    </w:p>
+    <w:p>
+      <w:pPr>
+        <w:pStyle w:val="NoteLevel1"/>
+        <w:numPr>
+          <w:ilvl w:val="0"/>
+          <w:numId w:val="0"/>
+        </w:numPr>
+        <w:jc w:val="center"/>
+      </w:pPr>
+    </w:p>
+    <w:p>
+      <w:pPr>
+        <w:pStyle w:val="NoteLevel1"/>
+        <w:numPr>
+          <w:ilvl w:val="0"/>
+          <w:numId w:val="0"/>
+        </w:numPr>
+        <w:jc w:val="center"/>
+      </w:pPr>
+    </w:p>
+    <w:p>
+      <w:pPr>
+        <w:pStyle w:val="NoteLevel1"/>
+        <w:numPr>
+          <w:ilvl w:val="0"/>
+          <w:numId w:val="0"/>
+        </w:numPr>
+        <w:jc w:val="center"/>
+      </w:pPr>
+    </w:p>
+    <w:p>
+      <w:pPr>
+        <w:pStyle w:val="NoteLevel1"/>
+        <w:numPr>
+          <w:ilvl w:val="0"/>
+          <w:numId w:val="0"/>
+        </w:numPr>
+        <w:jc w:val="center"/>
+      </w:pPr>
+    </w:p>
+    <w:p>
+      <w:pPr>
+        <w:pStyle w:val="NoteLevel1"/>
+        <w:numPr>
+          <w:ilvl w:val="0"/>
+          <w:numId w:val="0"/>
+        </w:numPr>
+      </w:pPr>
+    </w:p>
+    <w:p>
+      <w:pPr>
+        <w:pStyle w:val="NoteLevel1"/>
+      </w:pPr>
       <w:r>
-        <w:t xml:space="preserve"> </w:t>
-      </w:r>
-      <w:proofErr w:type="spellStart"/>
-      <w:r>
-        <w:t>Khedkar</w:t>
-      </w:r>
-      <w:proofErr w:type="spellEnd"/>
-    </w:p>
-    <w:p>
-      <w:pPr>
-        <w:pStyle w:val="NoteLevel1"/>
-        <w:numPr>
-          <w:ilvl w:val="0"/>
-          <w:numId w:val="0"/>
-        </w:numPr>
-        <w:jc w:val="center"/>
-      </w:pPr>
-    </w:p>
-    <w:p>
-      <w:pPr>
-        <w:pStyle w:val="NoteLevel1"/>
-        <w:numPr>
-          <w:ilvl w:val="0"/>
-          <w:numId w:val="0"/>
-        </w:numPr>
-        <w:jc w:val="center"/>
-      </w:pPr>
-    </w:p>
-    <w:p>
-      <w:pPr>
-        <w:pStyle w:val="NoteLevel1"/>
-        <w:numPr>
-          <w:ilvl w:val="0"/>
-          <w:numId w:val="0"/>
-        </w:numPr>
-        <w:jc w:val="center"/>
-      </w:pPr>
-    </w:p>
-    <w:p>
-      <w:pPr>
-        <w:pStyle w:val="NoteLevel1"/>
-        <w:numPr>
-          <w:ilvl w:val="0"/>
-          <w:numId w:val="0"/>
-        </w:numPr>
-        <w:jc w:val="center"/>
-      </w:pPr>
-    </w:p>
-    <w:p>
-      <w:pPr>
-        <w:pStyle w:val="NoteLevel1"/>
-        <w:numPr>
-          <w:ilvl w:val="0"/>
-          <w:numId w:val="0"/>
-        </w:numPr>
-      </w:pPr>
-    </w:p>
-    <w:p>
-      <w:pPr>
-        <w:pStyle w:val="NoteLevel1"/>
-      </w:pPr>
-      <w:r>
+        <w:lastRenderedPageBreak/>
         <w:t>Document Revision History</w:t>
       </w:r>
     </w:p>
@@ -754,6 +745,7 @@
         <w:rPr>
           <w:b/>
         </w:rPr>
+        <w:lastRenderedPageBreak/>
         <w:t>Introduction:</w:t>
       </w:r>
     </w:p>
@@ -1173,39 +1165,23 @@
           <w:b/>
         </w:rPr>
       </w:pPr>
-      <w:proofErr w:type="spellStart"/>
       <w:r>
         <w:rPr>
           <w:b/>
         </w:rPr>
-        <w:t>Github</w:t>
+        <w:t>Github:</w:t>
       </w:r>
-      <w:proofErr w:type="spellEnd"/>
+    </w:p>
+    <w:p>
+      <w:pPr>
+        <w:pStyle w:val="NoteLevel1"/>
+        <w:numPr>
+          <w:ilvl w:val="0"/>
+          <w:numId w:val="0"/>
+        </w:numPr>
+      </w:pPr>
       <w:r>
-        <w:rPr>
-          <w:b/>
-        </w:rPr>
-        <w:t>:</w:t>
-      </w:r>
-    </w:p>
-    <w:p>
-      <w:pPr>
-        <w:pStyle w:val="NoteLevel1"/>
-        <w:numPr>
-          <w:ilvl w:val="0"/>
-          <w:numId w:val="0"/>
-        </w:numPr>
-      </w:pPr>
-      <w:r>
-        <w:t xml:space="preserve"> We would be using </w:t>
-      </w:r>
-      <w:proofErr w:type="spellStart"/>
-      <w:r>
-        <w:t>Github</w:t>
-      </w:r>
-      <w:proofErr w:type="spellEnd"/>
-      <w:r>
-        <w:t xml:space="preserve"> as our repository for our source code on the following link:</w:t>
+        <w:t xml:space="preserve"> We would be using Github as our repository for our source code on the following link:</w:t>
       </w:r>
     </w:p>
     <w:p>
@@ -1363,6 +1339,7 @@
           <w:sz w:val="36"/>
           <w:szCs w:val="36"/>
         </w:rPr>
+        <w:lastRenderedPageBreak/>
         <w:t>User Stories:</w:t>
       </w:r>
     </w:p>
@@ -2014,24 +1991,7 @@
               </w:numPr>
             </w:pPr>
             <w:r>
-              <w:t>Implementing News feature</w:t>
-            </w:r>
-          </w:p>
-        </w:tc>
-        <w:tc>
-          <w:tcPr>
-            <w:tcW w:w="3159" w:type="dxa"/>
-          </w:tcPr>
-          <w:p>
-            <w:pPr>
-              <w:pStyle w:val="NoteLevel1"/>
-              <w:numPr>
-                <w:ilvl w:val="0"/>
-                <w:numId w:val="0"/>
-              </w:numPr>
-            </w:pPr>
-            <w:r>
-              <w:t>13</w:t>
+              <w:t>Documentation for final Submission</w:t>
             </w:r>
           </w:p>
         </w:tc>
@@ -2050,6 +2010,25 @@
             <w:r>
               <w:t>5</w:t>
             </w:r>
+          </w:p>
+        </w:tc>
+        <w:tc>
+          <w:tcPr>
+            <w:tcW w:w="3159" w:type="dxa"/>
+          </w:tcPr>
+          <w:p>
+            <w:pPr>
+              <w:pStyle w:val="NoteLevel1"/>
+              <w:numPr>
+                <w:ilvl w:val="0"/>
+                <w:numId w:val="0"/>
+              </w:numPr>
+            </w:pPr>
+            <w:r>
+              <w:t>5</w:t>
+            </w:r>
+            <w:bookmarkStart w:id="0" w:name="_GoBack"/>
+            <w:bookmarkEnd w:id="0"/>
           </w:p>
         </w:tc>
       </w:tr>
@@ -2070,41 +2049,41 @@
               </w:numPr>
             </w:pPr>
             <w:r>
-              <w:t>Facebook page contact form Submission</w:t>
-            </w:r>
-          </w:p>
-        </w:tc>
-        <w:tc>
-          <w:tcPr>
-            <w:tcW w:w="3159" w:type="dxa"/>
-          </w:tcPr>
-          <w:p>
-            <w:pPr>
-              <w:pStyle w:val="NoteLevel1"/>
-              <w:numPr>
-                <w:ilvl w:val="0"/>
-                <w:numId w:val="0"/>
-              </w:numPr>
-            </w:pPr>
-            <w:r>
-              <w:t>21</w:t>
-            </w:r>
-          </w:p>
-        </w:tc>
-        <w:tc>
-          <w:tcPr>
-            <w:tcW w:w="3159" w:type="dxa"/>
-          </w:tcPr>
-          <w:p>
-            <w:pPr>
-              <w:pStyle w:val="NoteLevel1"/>
-              <w:numPr>
-                <w:ilvl w:val="0"/>
-                <w:numId w:val="0"/>
-              </w:numPr>
-            </w:pPr>
-            <w:r>
-              <w:t>**</w:t>
+              <w:t>Implementing News feature</w:t>
+            </w:r>
+          </w:p>
+        </w:tc>
+        <w:tc>
+          <w:tcPr>
+            <w:tcW w:w="3159" w:type="dxa"/>
+          </w:tcPr>
+          <w:p>
+            <w:pPr>
+              <w:pStyle w:val="NoteLevel1"/>
+              <w:numPr>
+                <w:ilvl w:val="0"/>
+                <w:numId w:val="0"/>
+              </w:numPr>
+            </w:pPr>
+            <w:r>
+              <w:t>13</w:t>
+            </w:r>
+          </w:p>
+        </w:tc>
+        <w:tc>
+          <w:tcPr>
+            <w:tcW w:w="3159" w:type="dxa"/>
+          </w:tcPr>
+          <w:p>
+            <w:pPr>
+              <w:pStyle w:val="NoteLevel1"/>
+              <w:numPr>
+                <w:ilvl w:val="0"/>
+                <w:numId w:val="0"/>
+              </w:numPr>
+            </w:pPr>
+            <w:r>
+              <w:t>5</w:t>
             </w:r>
           </w:p>
         </w:tc>
@@ -2126,7 +2105,7 @@
               </w:numPr>
             </w:pPr>
             <w:r>
-              <w:t>Inbox feature for Realtor</w:t>
+              <w:t>Facebook page contact form Submission</w:t>
             </w:r>
           </w:p>
         </w:tc>
@@ -2182,6 +2161,63 @@
               </w:numPr>
             </w:pPr>
             <w:r>
+              <w:t>Inbox feature for Realtor</w:t>
+            </w:r>
+          </w:p>
+        </w:tc>
+        <w:tc>
+          <w:tcPr>
+            <w:tcW w:w="3159" w:type="dxa"/>
+          </w:tcPr>
+          <w:p>
+            <w:pPr>
+              <w:pStyle w:val="NoteLevel1"/>
+              <w:numPr>
+                <w:ilvl w:val="0"/>
+                <w:numId w:val="0"/>
+              </w:numPr>
+            </w:pPr>
+            <w:r>
+              <w:t>21</w:t>
+            </w:r>
+          </w:p>
+        </w:tc>
+        <w:tc>
+          <w:tcPr>
+            <w:tcW w:w="3159" w:type="dxa"/>
+          </w:tcPr>
+          <w:p>
+            <w:pPr>
+              <w:pStyle w:val="NoteLevel1"/>
+              <w:numPr>
+                <w:ilvl w:val="0"/>
+                <w:numId w:val="0"/>
+              </w:numPr>
+            </w:pPr>
+            <w:r>
+              <w:t>**</w:t>
+            </w:r>
+          </w:p>
+        </w:tc>
+      </w:tr>
+      <w:tr>
+        <w:trPr>
+          <w:trHeight w:val="532"/>
+        </w:trPr>
+        <w:tc>
+          <w:tcPr>
+            <w:tcW w:w="3159" w:type="dxa"/>
+          </w:tcPr>
+          <w:p>
+            <w:pPr>
+              <w:pStyle w:val="NoteLevel1"/>
+              <w:numPr>
+                <w:ilvl w:val="0"/>
+                <w:numId w:val="0"/>
+              </w:numPr>
+            </w:pPr>
+            <w:r>
+              <w:lastRenderedPageBreak/>
               <w:t>Investigating Facebook page app.</w:t>
             </w:r>
           </w:p>
@@ -2592,8 +2628,6 @@
       <w:r>
         <w:t>:</w:t>
       </w:r>
-      <w:bookmarkStart w:id="0" w:name="_GoBack"/>
-      <w:bookmarkEnd w:id="0"/>
       <w:r>
         <w:rPr>
           <w:b/>
@@ -2644,13 +2678,8 @@
           <w:numId w:val="9"/>
         </w:numPr>
       </w:pPr>
-      <w:proofErr w:type="gramStart"/>
       <w:r>
-        <w:t>data</w:t>
-      </w:r>
-      <w:proofErr w:type="gramEnd"/>
-      <w:r>
-        <w:t>.</w:t>
+        <w:t>data.</w:t>
       </w:r>
     </w:p>
     <w:p>
@@ -2673,13 +2702,8 @@
           <w:numId w:val="9"/>
         </w:numPr>
       </w:pPr>
-      <w:proofErr w:type="gramStart"/>
       <w:r>
-        <w:t>with</w:t>
-      </w:r>
-      <w:proofErr w:type="gramEnd"/>
-      <w:r>
-        <w:t xml:space="preserve"> the team.</w:t>
+        <w:t>with the team.</w:t>
       </w:r>
     </w:p>
     <w:p>

</xml_diff>